<commit_message>
Update mission2 목차 선정 final.txt
</commit_message>
<xml_diff>
--- a/2nd mission/최종정리(to 디자인팀)/10. 딥러닝 실습 예제 2 - 보스턴 집값 예측(정수 확인).docx
+++ b/2nd mission/최종정리(to 디자인팀)/10. 딥러닝 실습 예제 2 - 보스턴 집값 예측(정수 확인).docx
@@ -30,7 +30,21 @@
         <w:rPr>
           <w:rFonts w:hint="eastAsia"/>
         </w:rPr>
-        <w:t>이번 목차에서는 딥러닝의 과정을 그대로 따라서 만들어가며 학습하도록 하겠습니다</w:t>
+        <w:t xml:space="preserve">이번 목차에서는 </w:t>
+      </w:r>
+      <w:proofErr w:type="spellStart"/>
+      <w:r>
+        <w:rPr>
+          <w:rFonts w:hint="eastAsia"/>
+        </w:rPr>
+        <w:t>딥러닝의</w:t>
+      </w:r>
+      <w:proofErr w:type="spellEnd"/>
+      <w:r>
+        <w:rPr>
+          <w:rFonts w:hint="eastAsia"/>
+        </w:rPr>
+        <w:t xml:space="preserve"> 과정을 그대로 따라서 만들어가며 학습하도록 하겠습니다</w:t>
       </w:r>
     </w:p>
     <w:p/>
@@ -43,11 +57,19 @@
       </w:r>
     </w:p>
     <w:p>
-      <w:r>
-        <w:rPr>
-          <w:rFonts w:hint="eastAsia"/>
-        </w:rPr>
-        <w:t>코랩에서 새 노트를 만들어 진행하도록 하겠습니다.</w:t>
+      <w:proofErr w:type="spellStart"/>
+      <w:r>
+        <w:rPr>
+          <w:rFonts w:hint="eastAsia"/>
+        </w:rPr>
+        <w:t>코랩에서</w:t>
+      </w:r>
+      <w:proofErr w:type="spellEnd"/>
+      <w:r>
+        <w:rPr>
+          <w:rFonts w:hint="eastAsia"/>
+        </w:rPr>
+        <w:t xml:space="preserve"> 새 노트를 만들어 진행하도록 하겠습니다.</w:t>
       </w:r>
     </w:p>
     <w:p>
@@ -77,8 +99,21 @@
     </w:p>
     <w:p>
       <w:r>
-        <w:t>import tensorflow as tf</w:t>
-      </w:r>
+        <w:t xml:space="preserve">import </w:t>
+      </w:r>
+      <w:proofErr w:type="spellStart"/>
+      <w:r>
+        <w:t>tensorflow</w:t>
+      </w:r>
+      <w:proofErr w:type="spellEnd"/>
+      <w:r>
+        <w:t xml:space="preserve"> as </w:t>
+      </w:r>
+      <w:proofErr w:type="spellStart"/>
+      <w:r>
+        <w:t>tf</w:t>
+      </w:r>
+      <w:proofErr w:type="spellEnd"/>
     </w:p>
     <w:p>
       <w:r>
@@ -134,7 +169,21 @@
         <w:rPr>
           <w:rFonts w:hint="eastAsia"/>
         </w:rPr>
-        <w:t>사용할 데이터를 불러와서 변수에 담아야겠군요.</w:t>
+        <w:t xml:space="preserve">사용할 데이터를 불러와서 변수에 </w:t>
+      </w:r>
+      <w:proofErr w:type="spellStart"/>
+      <w:r>
+        <w:rPr>
+          <w:rFonts w:hint="eastAsia"/>
+        </w:rPr>
+        <w:t>담아야겠군요</w:t>
+      </w:r>
+      <w:proofErr w:type="spellEnd"/>
+      <w:r>
+        <w:rPr>
+          <w:rFonts w:hint="eastAsia"/>
+        </w:rPr>
+        <w:t>.</w:t>
       </w:r>
     </w:p>
     <w:p>
@@ -242,23 +291,113 @@
         <w:jc w:val="left"/>
       </w:pPr>
       <w:r>
-        <w:t>input = Boston[['crim', 'zn', 'indus', 'chas', 'nox', 'rm', 'age', 'dis', 'rad', 'tax', 'ptratio', 'b', 'lstat']]</w:t>
-      </w:r>
-    </w:p>
-    <w:p>
-      <w:pPr>
-        <w:jc w:val="left"/>
-      </w:pPr>
-      <w:r>
-        <w:t>output = Boston[['medv']]</w:t>
-      </w:r>
-    </w:p>
-    <w:p>
-      <w:pPr>
-        <w:jc w:val="left"/>
-      </w:pPr>
-      <w:r>
-        <w:t>print(input.shape, output.shape)</w:t>
+        <w:t xml:space="preserve">input = </w:t>
+      </w:r>
+      <w:proofErr w:type="gramStart"/>
+      <w:r>
+        <w:t>Boston[</w:t>
+      </w:r>
+      <w:proofErr w:type="gramEnd"/>
+      <w:r>
+        <w:t>['</w:t>
+      </w:r>
+      <w:proofErr w:type="spellStart"/>
+      <w:r>
+        <w:t>crim</w:t>
+      </w:r>
+      <w:proofErr w:type="spellEnd"/>
+      <w:r>
+        <w:t>', '</w:t>
+      </w:r>
+      <w:proofErr w:type="spellStart"/>
+      <w:r>
+        <w:t>zn</w:t>
+      </w:r>
+      <w:proofErr w:type="spellEnd"/>
+      <w:r>
+        <w:t>', '</w:t>
+      </w:r>
+      <w:proofErr w:type="spellStart"/>
+      <w:r>
+        <w:t>indus</w:t>
+      </w:r>
+      <w:proofErr w:type="spellEnd"/>
+      <w:r>
+        <w:t>', '</w:t>
+      </w:r>
+      <w:proofErr w:type="spellStart"/>
+      <w:r>
+        <w:t>chas</w:t>
+      </w:r>
+      <w:proofErr w:type="spellEnd"/>
+      <w:r>
+        <w:t>', '</w:t>
+      </w:r>
+      <w:proofErr w:type="spellStart"/>
+      <w:r>
+        <w:t>nox</w:t>
+      </w:r>
+      <w:proofErr w:type="spellEnd"/>
+      <w:r>
+        <w:t>', 'rm', 'age', 'dis', 'rad', 'tax', '</w:t>
+      </w:r>
+      <w:proofErr w:type="spellStart"/>
+      <w:r>
+        <w:t>ptratio</w:t>
+      </w:r>
+      <w:proofErr w:type="spellEnd"/>
+      <w:r>
+        <w:t>', 'b', '</w:t>
+      </w:r>
+      <w:proofErr w:type="spellStart"/>
+      <w:r>
+        <w:t>lstat</w:t>
+      </w:r>
+      <w:proofErr w:type="spellEnd"/>
+      <w:r>
+        <w:t>']]</w:t>
+      </w:r>
+    </w:p>
+    <w:p>
+      <w:pPr>
+        <w:jc w:val="left"/>
+      </w:pPr>
+      <w:r>
+        <w:t>output = Boston[['</w:t>
+      </w:r>
+      <w:proofErr w:type="spellStart"/>
+      <w:r>
+        <w:t>medv</w:t>
+      </w:r>
+      <w:proofErr w:type="spellEnd"/>
+      <w:r>
+        <w:t>']]</w:t>
+      </w:r>
+    </w:p>
+    <w:p>
+      <w:pPr>
+        <w:jc w:val="left"/>
+      </w:pPr>
+      <w:r>
+        <w:t>print(</w:t>
+      </w:r>
+      <w:proofErr w:type="spellStart"/>
+      <w:proofErr w:type="gramStart"/>
+      <w:r>
+        <w:t>input.shape</w:t>
+      </w:r>
+      <w:proofErr w:type="spellEnd"/>
+      <w:proofErr w:type="gramEnd"/>
+      <w:r>
+        <w:t xml:space="preserve">, </w:t>
+      </w:r>
+      <w:proofErr w:type="spellStart"/>
+      <w:r>
+        <w:t>output.shape</w:t>
+      </w:r>
+      <w:proofErr w:type="spellEnd"/>
+      <w:r>
+        <w:t>)</w:t>
       </w:r>
       <w:r>
         <w:tab/>
@@ -446,7 +585,21 @@
         <w:rPr>
           <w:rFonts w:hint="eastAsia"/>
         </w:rPr>
-        <w:t>이런 것을 한번 더 확인하는 습관이 나중에 문제가 커지지 않게 도와줍니다.</w:t>
+        <w:t xml:space="preserve">이런 것을 </w:t>
+      </w:r>
+      <w:proofErr w:type="gramStart"/>
+      <w:r>
+        <w:rPr>
+          <w:rFonts w:hint="eastAsia"/>
+        </w:rPr>
+        <w:t>한번</w:t>
+      </w:r>
+      <w:proofErr w:type="gramEnd"/>
+      <w:r>
+        <w:rPr>
+          <w:rFonts w:hint="eastAsia"/>
+        </w:rPr>
+        <w:t xml:space="preserve"> 더 확인하는 습관이 나중에 문제가 커지지 않게 도와줍니다.</w:t>
       </w:r>
     </w:p>
     <w:p>
@@ -501,41 +654,92 @@
         <w:t>X</w:t>
       </w:r>
       <w:r>
-        <w:t xml:space="preserve"> = tf.keras.Input(shape=[13])</w:t>
-      </w:r>
-    </w:p>
-    <w:p>
-      <w:pPr>
-        <w:jc w:val="left"/>
-      </w:pPr>
-      <w:r>
-        <w:t>Y = tf.keras.layers.Dense(1)(X)</w:t>
-      </w:r>
-    </w:p>
-    <w:p>
-      <w:pPr>
-        <w:jc w:val="left"/>
-      </w:pPr>
-      <w:r>
-        <w:t>model = tf.keras.model</w:t>
+        <w:t xml:space="preserve"> = </w:t>
+      </w:r>
+      <w:proofErr w:type="spellStart"/>
+      <w:proofErr w:type="gramStart"/>
+      <w:r>
+        <w:t>tf.keras</w:t>
+      </w:r>
+      <w:proofErr w:type="gramEnd"/>
+      <w:r>
+        <w:t>.Input</w:t>
+      </w:r>
+      <w:proofErr w:type="spellEnd"/>
+      <w:r>
+        <w:t>(shape=[13])</w:t>
+      </w:r>
+    </w:p>
+    <w:p>
+      <w:pPr>
+        <w:jc w:val="left"/>
+      </w:pPr>
+      <w:r>
+        <w:t xml:space="preserve">Y = </w:t>
+      </w:r>
+      <w:proofErr w:type="spellStart"/>
+      <w:proofErr w:type="gramStart"/>
+      <w:r>
+        <w:t>tf.keras</w:t>
+      </w:r>
+      <w:proofErr w:type="gramEnd"/>
+      <w:r>
+        <w:t>.layers.Dense</w:t>
+      </w:r>
+      <w:proofErr w:type="spellEnd"/>
+      <w:r>
+        <w:t>(1)(X)</w:t>
+      </w:r>
+    </w:p>
+    <w:p>
+      <w:pPr>
+        <w:jc w:val="left"/>
+      </w:pPr>
+      <w:r>
+        <w:t xml:space="preserve">model = </w:t>
+      </w:r>
+      <w:proofErr w:type="spellStart"/>
+      <w:proofErr w:type="gramStart"/>
+      <w:r>
+        <w:t>tf.keras</w:t>
+      </w:r>
+      <w:proofErr w:type="gramEnd"/>
+      <w:r>
+        <w:t>.model</w:t>
       </w:r>
       <w:r>
         <w:t>s</w:t>
       </w:r>
       <w:r>
-        <w:t>.Model(X, Y)</w:t>
-      </w:r>
-    </w:p>
-    <w:p>
-      <w:pPr>
-        <w:jc w:val="left"/>
-      </w:pPr>
-      <w:r>
-        <w:t>model.compile(loss=’ms</w:t>
+        <w:t>.Model</w:t>
+      </w:r>
+      <w:proofErr w:type="spellEnd"/>
+      <w:r>
+        <w:t>(X, Y)</w:t>
+      </w:r>
+    </w:p>
+    <w:p>
+      <w:pPr>
+        <w:jc w:val="left"/>
+      </w:pPr>
+      <w:proofErr w:type="spellStart"/>
+      <w:proofErr w:type="gramStart"/>
+      <w:r>
+        <w:t>model.compile</w:t>
+      </w:r>
+      <w:proofErr w:type="spellEnd"/>
+      <w:proofErr w:type="gramEnd"/>
+      <w:r>
+        <w:t>(loss=’</w:t>
+      </w:r>
+      <w:proofErr w:type="spellStart"/>
+      <w:r>
+        <w:t>ms</w:t>
       </w:r>
       <w:r>
         <w:t>e</w:t>
       </w:r>
+      <w:proofErr w:type="spellEnd"/>
       <w:r>
         <w:t>’)</w:t>
       </w:r>
@@ -589,11 +793,33 @@
       <w:pPr>
         <w:jc w:val="left"/>
       </w:pPr>
-      <w:r>
-        <w:rPr>
-          <w:rFonts w:hint="eastAsia"/>
-        </w:rPr>
-        <w:t>어떤가요? 아까랑 굉장히 비슷하지 않나요?</w:t>
+      <w:proofErr w:type="spellStart"/>
+      <w:r>
+        <w:rPr>
+          <w:rFonts w:hint="eastAsia"/>
+        </w:rPr>
+        <w:t>어떤가요</w:t>
+      </w:r>
+      <w:proofErr w:type="spellEnd"/>
+      <w:r>
+        <w:rPr>
+          <w:rFonts w:hint="eastAsia"/>
+        </w:rPr>
+        <w:t xml:space="preserve">? </w:t>
+      </w:r>
+      <w:proofErr w:type="spellStart"/>
+      <w:r>
+        <w:rPr>
+          <w:rFonts w:hint="eastAsia"/>
+        </w:rPr>
+        <w:t>아까랑</w:t>
+      </w:r>
+      <w:proofErr w:type="spellEnd"/>
+      <w:r>
+        <w:rPr>
+          <w:rFonts w:hint="eastAsia"/>
+        </w:rPr>
+        <w:t xml:space="preserve"> 굉장히 비슷하지 않나요?</w:t>
       </w:r>
       <w:r>
         <w:t xml:space="preserve"> </w:t>
@@ -605,17 +831,33 @@
         <w:t xml:space="preserve">바뀐 것은 </w:t>
       </w:r>
       <w:r>
-        <w:t>X = tf.keras.Input(shape=[13])</w:t>
-      </w:r>
-      <w:r>
-        <w:rPr>
-          <w:rFonts w:hint="eastAsia"/>
-        </w:rPr>
-        <w:t xml:space="preserve"> 부분</w:t>
+        <w:t xml:space="preserve">X = </w:t>
+      </w:r>
+      <w:proofErr w:type="spellStart"/>
+      <w:r>
+        <w:t>tf.keras.Input</w:t>
+      </w:r>
+      <w:proofErr w:type="spellEnd"/>
+      <w:r>
+        <w:t>(shape=[13])</w:t>
+      </w:r>
+      <w:r>
+        <w:rPr>
+          <w:rFonts w:hint="eastAsia"/>
+        </w:rPr>
+        <w:t xml:space="preserve"> </w:t>
+      </w:r>
+      <w:proofErr w:type="spellStart"/>
+      <w:r>
+        <w:rPr>
+          <w:rFonts w:hint="eastAsia"/>
+        </w:rPr>
+        <w:t>부분</w:t>
       </w:r>
       <w:r>
         <w:t>뿐입니다</w:t>
       </w:r>
+      <w:proofErr w:type="spellEnd"/>
       <w:r>
         <w:rPr>
           <w:rFonts w:hint="eastAsia"/>
@@ -756,7 +998,15 @@
         <w:jc w:val="left"/>
       </w:pPr>
       <w:r>
-        <w:t>Y = tf.keras.layers.Dense(2)(X)</w:t>
+        <w:t xml:space="preserve">Y = </w:t>
+      </w:r>
+      <w:proofErr w:type="spellStart"/>
+      <w:r>
+        <w:t>tf.keras.layers.Dense</w:t>
+      </w:r>
+      <w:proofErr w:type="spellEnd"/>
+      <w:r>
+        <w:t>(2)(X)</w:t>
       </w:r>
       <w:r>
         <w:rPr>
@@ -828,6 +1078,7 @@
       <w:pPr>
         <w:jc w:val="left"/>
       </w:pPr>
+      <w:proofErr w:type="spellStart"/>
       <w:r>
         <w:rPr>
           <w:rFonts w:hint="eastAsia"/>
@@ -835,7 +1086,11 @@
         <w:t>m</w:t>
       </w:r>
       <w:r>
-        <w:t>odel.fit(input, output, epochs=1</w:t>
+        <w:t>odel.fit</w:t>
+      </w:r>
+      <w:proofErr w:type="spellEnd"/>
+      <w:r>
+        <w:t>(input, output, epochs=1</w:t>
       </w:r>
       <w:r>
         <w:t>00</w:t>
@@ -1131,7 +1386,17 @@
         <w:jc w:val="left"/>
       </w:pPr>
       <w:r>
-        <w:t>print(model.predict(input[0:5]))</w:t>
+        <w:t>print(</w:t>
+      </w:r>
+      <w:proofErr w:type="spellStart"/>
+      <w:proofErr w:type="gramStart"/>
+      <w:r>
+        <w:t>model.predict</w:t>
+      </w:r>
+      <w:proofErr w:type="spellEnd"/>
+      <w:proofErr w:type="gramEnd"/>
+      <w:r>
+        <w:t>(input[0:5]))</w:t>
       </w:r>
     </w:p>
     <w:p>
@@ -1233,9 +1498,11 @@
         </w:rPr>
         <w:t xml:space="preserve">종속변수 </w:t>
       </w:r>
+      <w:proofErr w:type="spellStart"/>
       <w:r>
         <w:t>medv</w:t>
       </w:r>
+      <w:proofErr w:type="spellEnd"/>
       <w:r>
         <w:rPr>
           <w:rFonts w:hint="eastAsia"/>
@@ -1696,6 +1963,9 @@
         <w:jc w:val="left"/>
       </w:pPr>
       <w:r>
+        <w:rPr>
+          <w:noProof/>
+        </w:rPr>
         <w:drawing>
           <wp:inline distT="0" distB="0" distL="0" distR="0" wp14:anchorId="57F51FDB" wp14:editId="0E428CBD">
             <wp:extent cx="5731510" cy="1487805"/>
@@ -1796,13 +2066,7 @@
         <w:rPr>
           <w:rFonts w:hint="eastAsia"/>
         </w:rPr>
-        <w:t>얼마나 적정한 층과 뉴런을 설정할지를 고르는 것이 중요하다는 것</w:t>
-      </w:r>
-      <w:r>
-        <w:rPr>
-          <w:rFonts w:hint="eastAsia"/>
-        </w:rPr>
-        <w:t>을 배운 적이 있습니다.</w:t>
+        <w:t>얼마나 적정한 층과 뉴런을 설정할지를 고르는 것이 중요하다는 것을 배운 적이 있습니다.</w:t>
       </w:r>
       <w:r>
         <w:t xml:space="preserve"> </w:t>
@@ -1822,9 +2086,6 @@
     <w:p>
       <w:pPr>
         <w:jc w:val="left"/>
-        <w:rPr>
-          <w:rFonts w:hint="eastAsia"/>
-        </w:rPr>
       </w:pPr>
       <w:r>
         <w:rPr>
@@ -1837,6 +2098,7 @@
       <w:pPr>
         <w:jc w:val="left"/>
       </w:pPr>
+      <w:proofErr w:type="spellStart"/>
       <w:r>
         <w:rPr>
           <w:rFonts w:hint="eastAsia"/>
@@ -1844,14 +2106,29 @@
         <w:t>m</w:t>
       </w:r>
       <w:r>
-        <w:t>odel.get_weights()</w:t>
-      </w:r>
-    </w:p>
-    <w:p>
-      <w:pPr>
-        <w:jc w:val="left"/>
-      </w:pPr>
-      <w:r>
+        <w:t>odel.get_</w:t>
+      </w:r>
+      <w:proofErr w:type="gramStart"/>
+      <w:r>
+        <w:t>weights</w:t>
+      </w:r>
+      <w:proofErr w:type="spellEnd"/>
+      <w:r>
+        <w:t>(</w:t>
+      </w:r>
+      <w:proofErr w:type="gramEnd"/>
+      <w:r>
+        <w:t>)</w:t>
+      </w:r>
+    </w:p>
+    <w:p>
+      <w:pPr>
+        <w:jc w:val="left"/>
+      </w:pPr>
+      <w:r>
+        <w:rPr>
+          <w:noProof/>
+        </w:rPr>
         <w:drawing>
           <wp:inline distT="0" distB="0" distL="0" distR="0" wp14:anchorId="30ADC884" wp14:editId="057B9E81">
             <wp:extent cx="5731510" cy="1791335"/>
@@ -1955,9 +2232,15 @@
         </w:rPr>
         <w:t xml:space="preserve">여기서 </w:t>
       </w:r>
-      <w:r>
-        <w:t xml:space="preserve">crim, </w:t>
-      </w:r>
+      <w:proofErr w:type="spellStart"/>
+      <w:r>
+        <w:t>crim</w:t>
+      </w:r>
+      <w:proofErr w:type="spellEnd"/>
+      <w:r>
+        <w:t xml:space="preserve">, </w:t>
+      </w:r>
+      <w:proofErr w:type="spellStart"/>
       <w:r>
         <w:rPr>
           <w:rFonts w:hint="eastAsia"/>
@@ -1965,7 +2248,27 @@
         <w:t>z</w:t>
       </w:r>
       <w:r>
-        <w:t xml:space="preserve">n, indus, chas, … </w:t>
+        <w:t>n</w:t>
+      </w:r>
+      <w:proofErr w:type="spellEnd"/>
+      <w:r>
+        <w:t xml:space="preserve">, </w:t>
+      </w:r>
+      <w:proofErr w:type="spellStart"/>
+      <w:r>
+        <w:t>indus</w:t>
+      </w:r>
+      <w:proofErr w:type="spellEnd"/>
+      <w:r>
+        <w:t xml:space="preserve">, </w:t>
+      </w:r>
+      <w:proofErr w:type="spellStart"/>
+      <w:r>
+        <w:t>chas</w:t>
+      </w:r>
+      <w:proofErr w:type="spellEnd"/>
+      <w:r>
+        <w:t xml:space="preserve">, … </w:t>
       </w:r>
       <w:r>
         <w:rPr>
@@ -2000,6 +2303,7 @@
         <w:lastRenderedPageBreak/>
         <w:t>(</w:t>
       </w:r>
+      <w:proofErr w:type="spellStart"/>
       <w:r>
         <w:rPr>
           <w:rFonts w:hint="eastAsia"/>
@@ -2007,7 +2311,11 @@
         <w:t>c</w:t>
       </w:r>
       <w:r>
-        <w:t xml:space="preserve">rim * </w:t>
+        <w:t>rim</w:t>
+      </w:r>
+      <w:proofErr w:type="spellEnd"/>
+      <w:r>
+        <w:t xml:space="preserve"> * </w:t>
       </w:r>
       <w:r>
         <w:t>-1.0596015e-01</w:t>
@@ -2015,6 +2323,7 @@
       <w:r>
         <w:t>) + (</w:t>
       </w:r>
+      <w:proofErr w:type="spellStart"/>
       <w:r>
         <w:rPr>
           <w:rFonts w:hint="eastAsia"/>
@@ -2022,13 +2331,25 @@
         <w:t>z</w:t>
       </w:r>
       <w:r>
-        <w:t xml:space="preserve">n * </w:t>
+        <w:t>n</w:t>
+      </w:r>
+      <w:proofErr w:type="spellEnd"/>
+      <w:r>
+        <w:t xml:space="preserve"> * </w:t>
       </w:r>
       <w:r>
         <w:t>4.8147503e-02</w:t>
       </w:r>
       <w:r>
-        <w:t xml:space="preserve">) + (indus * </w:t>
+        <w:t>) + (</w:t>
+      </w:r>
+      <w:proofErr w:type="spellStart"/>
+      <w:r>
+        <w:t>indus</w:t>
+      </w:r>
+      <w:proofErr w:type="spellEnd"/>
+      <w:r>
+        <w:t xml:space="preserve"> * </w:t>
       </w:r>
       <w:r>
         <w:t>1.9814029e-02</w:t>
@@ -2043,6 +2364,9 @@
     <w:p>
       <w:pPr>
         <w:jc w:val="left"/>
+        <w:rPr>
+          <w:rFonts w:hint="eastAsia"/>
+        </w:rPr>
       </w:pPr>
       <w:r>
         <w:rPr>
@@ -2050,6 +2374,12 @@
         </w:rPr>
         <w:t>이것은 컴퓨터가 만들어낸 수식입니다.</w:t>
       </w:r>
+      <w:r>
+        <w:rPr>
+          <w:rFonts w:hint="eastAsia"/>
+        </w:rPr>
+        <w:t xml:space="preserve"> 정확하지는 않더라도 인간이 이런 공식을 쉽게 만들 수 있을까요?</w:t>
+      </w:r>
     </w:p>
     <w:p>
       <w:pPr>
@@ -2094,11 +2424,19 @@
       <w:r>
         <w:t xml:space="preserve">, </w:t>
       </w:r>
-      <w:r>
-        <w:rPr>
-          <w:rFonts w:hint="eastAsia"/>
-        </w:rPr>
-        <w:t>머신러닝,</w:t>
+      <w:proofErr w:type="spellStart"/>
+      <w:r>
+        <w:rPr>
+          <w:rFonts w:hint="eastAsia"/>
+        </w:rPr>
+        <w:t>머신러닝</w:t>
+      </w:r>
+      <w:proofErr w:type="spellEnd"/>
+      <w:r>
+        <w:rPr>
+          <w:rFonts w:hint="eastAsia"/>
+        </w:rPr>
+        <w:t>,</w:t>
       </w:r>
       <w:r>
         <w:t xml:space="preserve"> </w:t>
@@ -2131,15 +2469,26 @@
     <w:p>
       <w:pPr>
         <w:jc w:val="left"/>
-        <w:rPr>
-          <w:rFonts w:hint="eastAsia"/>
-        </w:rPr>
-      </w:pPr>
-      <w:r>
-        <w:rPr>
-          <w:rFonts w:hint="eastAsia"/>
-        </w:rPr>
-        <w:t>여러분들이 생각한 딥러닝은 고양이와 개 사진을 보여주면 구분하는 그런 모습이었는데 아니어서 실망하진 않으셨나요?</w:t>
+      </w:pPr>
+      <w:r>
+        <w:rPr>
+          <w:rFonts w:hint="eastAsia"/>
+        </w:rPr>
+        <w:t xml:space="preserve">여러분들이 생각한 </w:t>
+      </w:r>
+      <w:proofErr w:type="spellStart"/>
+      <w:r>
+        <w:rPr>
+          <w:rFonts w:hint="eastAsia"/>
+        </w:rPr>
+        <w:t>딥러닝은</w:t>
+      </w:r>
+      <w:proofErr w:type="spellEnd"/>
+      <w:r>
+        <w:rPr>
+          <w:rFonts w:hint="eastAsia"/>
+        </w:rPr>
+        <w:t xml:space="preserve"> 고양이와 개 사진을 보여주면 구분하는 그런 모습이었는데 아니어서 실망하진 않으셨나요?</w:t>
       </w:r>
       <w:r>
         <w:t xml:space="preserve"> </w:t>
@@ -2183,15 +2532,26 @@
         <w:rPr>
           <w:rFonts w:hint="eastAsia"/>
         </w:rPr>
-        <w:t>여러분들은 딥러닝으로 따지자면 모델의 구조는 완성된 단계라고 볼 수 있습니다.</w:t>
-      </w:r>
-    </w:p>
-    <w:p>
-      <w:pPr>
-        <w:jc w:val="left"/>
-        <w:rPr>
-          <w:rFonts w:hint="eastAsia"/>
-        </w:rPr>
+        <w:t xml:space="preserve">여러분들은 </w:t>
+      </w:r>
+      <w:proofErr w:type="spellStart"/>
+      <w:r>
+        <w:rPr>
+          <w:rFonts w:hint="eastAsia"/>
+        </w:rPr>
+        <w:t>딥러닝으로</w:t>
+      </w:r>
+      <w:proofErr w:type="spellEnd"/>
+      <w:r>
+        <w:rPr>
+          <w:rFonts w:hint="eastAsia"/>
+        </w:rPr>
+        <w:t xml:space="preserve"> 따지자면 모델의 구조는 완성된 단계라고 볼 수 있습니다.</w:t>
+      </w:r>
+    </w:p>
+    <w:p>
+      <w:pPr>
+        <w:jc w:val="left"/>
       </w:pPr>
       <w:r>
         <w:rPr>
@@ -2215,7 +2575,21 @@
         <w:rPr>
           <w:rFonts w:hint="eastAsia"/>
         </w:rPr>
-        <w:t>학습을 통해 여러분들만의 공식을 만들어 나가시길 바라며 이 책을 마무리하겠습니다.</w:t>
+        <w:t xml:space="preserve">학습을 통해 </w:t>
+      </w:r>
+      <w:proofErr w:type="spellStart"/>
+      <w:r>
+        <w:rPr>
+          <w:rFonts w:hint="eastAsia"/>
+        </w:rPr>
+        <w:t>여러분들만의</w:t>
+      </w:r>
+      <w:proofErr w:type="spellEnd"/>
+      <w:r>
+        <w:rPr>
+          <w:rFonts w:hint="eastAsia"/>
+        </w:rPr>
+        <w:t xml:space="preserve"> 공식을 만들어 나가시길 바라며 이 책을 마무리하겠습니다.</w:t>
       </w:r>
     </w:p>
     <w:sectPr>

</xml_diff>